<commit_message>
Timeline, About and Contact updates
</commit_message>
<xml_diff>
--- a/Extracurricular Order All.docx
+++ b/Extracurricular Order All.docx
@@ -30,10 +30,7 @@
     </w:p>
     <w:p>
       <w:r>
-        <w:t>Nashua Soup Kitchen V</w:t>
-      </w:r>
-      <w:r>
-        <w:t>olunteering – Sep 2012 – Present</w:t>
+        <w:t>Nashua Soup Kitchen Volunteering – Sep 2012 – Present</w:t>
       </w:r>
     </w:p>
     <w:p>
@@ -76,22 +73,22 @@
       </w:r>
     </w:p>
     <w:p>
-      <w:proofErr w:type="spellStart"/>
-      <w:r>
-        <w:t>Shishu</w:t>
-      </w:r>
-      <w:proofErr w:type="spellEnd"/>
-      <w:r>
-        <w:t xml:space="preserve"> </w:t>
-      </w:r>
-      <w:proofErr w:type="spellStart"/>
-      <w:r>
-        <w:t>Bharati</w:t>
-      </w:r>
-      <w:proofErr w:type="spellEnd"/>
-      <w:r>
-        <w:t xml:space="preserve"> School of Languages and Culture of India Volunteering – Oct 2013 - Present</w:t>
-      </w:r>
+      <w:r>
+        <w:t xml:space="preserve">Shishu Bharati School of Languages and Culture of India Volunteering – Oct 2013 </w:t>
+      </w:r>
+      <w:r>
+        <w:t>–</w:t>
+      </w:r>
+      <w:r>
+        <w:t xml:space="preserve"> Present</w:t>
+      </w:r>
+    </w:p>
+    <w:p>
+      <w:r>
+        <w:t>History Bowl – Sep 2013 – Present</w:t>
+      </w:r>
+      <w:bookmarkStart w:id="0" w:name="_GoBack"/>
+      <w:bookmarkEnd w:id="0"/>
     </w:p>
     <w:p>
       <w:r>
@@ -121,15 +118,7 @@
     </w:p>
     <w:p>
       <w:r>
-        <w:t xml:space="preserve">New England History Bowl – 2nd place regional winning team </w:t>
-      </w:r>
-      <w:proofErr w:type="spellStart"/>
-      <w:r>
-        <w:t>invitied</w:t>
-      </w:r>
-      <w:proofErr w:type="spellEnd"/>
-      <w:r>
-        <w:t xml:space="preserve"> to nationals – Nov 2013</w:t>
+        <w:t>New England History Bowl – 2nd place regional winning team invitied to nationals – Nov 2013</w:t>
       </w:r>
     </w:p>
     <w:p>
@@ -149,15 +138,7 @@
     </w:p>
     <w:p>
       <w:r>
-        <w:t>Patent Filed and Pending on Product Idea (</w:t>
-      </w:r>
-      <w:proofErr w:type="spellStart"/>
-      <w:r>
-        <w:t>AdVision</w:t>
-      </w:r>
-      <w:proofErr w:type="spellEnd"/>
-      <w:r>
-        <w:t>) – Mar 2014</w:t>
+        <w:t>Patent Filed and Pending on Product Idea (AdVision) – Mar 2014</w:t>
       </w:r>
     </w:p>
     <w:p>
@@ -209,17 +190,6 @@
     </w:p>
     <w:p>
       <w:r>
-        <w:t xml:space="preserve">History Bowl – Sep 2014 </w:t>
-      </w:r>
-      <w:r>
-        <w:t>–</w:t>
-      </w:r>
-      <w:r>
-        <w:t xml:space="preserve"> Present</w:t>
-      </w:r>
-    </w:p>
-    <w:p>
-      <w:r>
         <w:t>National Honor Society Volunteering – Nov 2014 to Present</w:t>
       </w:r>
     </w:p>
@@ -234,15 +204,7 @@
         <w:t>st</w:t>
       </w:r>
       <w:r>
-        <w:t xml:space="preserve"> place regional winning team </w:t>
-      </w:r>
-      <w:proofErr w:type="spellStart"/>
-      <w:r>
-        <w:t>invitied</w:t>
-      </w:r>
-      <w:proofErr w:type="spellEnd"/>
-      <w:r>
-        <w:t xml:space="preserve"> to nationals – Nov 2014</w:t>
+        <w:t xml:space="preserve"> place regional winning team invitied to nationals – Nov 2014</w:t>
       </w:r>
     </w:p>
     <w:p>
@@ -293,8 +255,6 @@
       <w:r>
         <w:t>Elected VP of Science Honor Society – Jun 2015</w:t>
       </w:r>
-      <w:bookmarkStart w:id="0" w:name="_GoBack"/>
-      <w:bookmarkEnd w:id="0"/>
     </w:p>
     <w:p>
       <w:r>

</xml_diff>